<commit_message>
Segunda versão do arquivo Lista de Exercícios - Exercício 04 - Resumo de Comandos Git.docx
</commit_message>
<xml_diff>
--- a/Lista de Exercícios - Exercício 04 - Resumo de Comandos Git.docx
+++ b/Lista de Exercícios - Exercício 04 - Resumo de Comandos Git.docx
@@ -469,8 +469,6 @@
         </w:rPr>
         <w:t>, 10</w:t>
       </w:r>
-      <w:bookmarkStart w:id="0" w:name="_GoBack"/>
-      <w:bookmarkEnd w:id="0"/>
       <w:r>
         <w:rPr>
           <w:sz w:val="24"/>
@@ -792,6 +790,48 @@
           <w:szCs w:val="24"/>
         </w:rPr>
       </w:pPr>
+      <w:proofErr w:type="spellStart"/>
+      <w:proofErr w:type="gramStart"/>
+      <w:r>
+        <w:rPr>
+          <w:color w:val="FF0000"/>
+          <w:sz w:val="24"/>
+          <w:szCs w:val="24"/>
+        </w:rPr>
+        <w:t>cd</w:t>
+      </w:r>
+      <w:proofErr w:type="spellEnd"/>
+      <w:proofErr w:type="gramEnd"/>
+      <w:r>
+        <w:rPr>
+          <w:color w:val="FF0000"/>
+          <w:sz w:val="24"/>
+          <w:szCs w:val="24"/>
+        </w:rPr>
+        <w:t xml:space="preserve"> “CAP-419”</w:t>
+      </w:r>
+    </w:p>
+    <w:p>
+      <w:pPr>
+        <w:pStyle w:val="PargrafodaLista"/>
+        <w:jc w:val="both"/>
+        <w:rPr>
+          <w:color w:val="FF0000"/>
+          <w:sz w:val="24"/>
+          <w:szCs w:val="24"/>
+        </w:rPr>
+      </w:pPr>
+    </w:p>
+    <w:p>
+      <w:pPr>
+        <w:pStyle w:val="PargrafodaLista"/>
+        <w:jc w:val="both"/>
+        <w:rPr>
+          <w:color w:val="FF0000"/>
+          <w:sz w:val="24"/>
+          <w:szCs w:val="24"/>
+        </w:rPr>
+      </w:pPr>
     </w:p>
     <w:p>
       <w:pPr>
@@ -1392,9 +1432,116 @@
       </w:pPr>
       <w:r>
         <w:rPr>
-          <w:sz w:val="24"/>
-          <w:szCs w:val="24"/>
-        </w:rPr>
+          <w:b/>
+          <w:sz w:val="24"/>
+          <w:szCs w:val="24"/>
+        </w:rPr>
+        <w:t xml:space="preserve">Observação: </w:t>
+      </w:r>
+      <w:r>
+        <w:rPr>
+          <w:sz w:val="24"/>
+          <w:szCs w:val="24"/>
+        </w:rPr>
+        <w:t>Para adicionarmos vários arquivos que tiveram mudanças</w:t>
+      </w:r>
+      <w:r>
+        <w:rPr>
+          <w:sz w:val="24"/>
+          <w:szCs w:val="24"/>
+        </w:rPr>
+        <w:t>,</w:t>
+      </w:r>
+      <w:r>
+        <w:rPr>
+          <w:sz w:val="24"/>
+          <w:szCs w:val="24"/>
+        </w:rPr>
+        <w:t xml:space="preserve"> ou invés de adicionarmos um por um, podemos utilizar o comando:</w:t>
+      </w:r>
+    </w:p>
+    <w:p>
+      <w:pPr>
+        <w:pStyle w:val="PargrafodaLista"/>
+        <w:jc w:val="both"/>
+        <w:rPr>
+          <w:sz w:val="24"/>
+          <w:szCs w:val="24"/>
+        </w:rPr>
+      </w:pPr>
+    </w:p>
+    <w:p>
+      <w:pPr>
+        <w:pStyle w:val="PargrafodaLista"/>
+        <w:jc w:val="both"/>
+        <w:rPr>
+          <w:color w:val="FF0000"/>
+          <w:sz w:val="24"/>
+          <w:szCs w:val="24"/>
+        </w:rPr>
+      </w:pPr>
+      <w:proofErr w:type="spellStart"/>
+      <w:r>
+        <w:rPr>
+          <w:color w:val="FF0000"/>
+          <w:sz w:val="24"/>
+          <w:szCs w:val="24"/>
+        </w:rPr>
+        <w:t>git</w:t>
+      </w:r>
+      <w:proofErr w:type="spellEnd"/>
+      <w:r>
+        <w:rPr>
+          <w:color w:val="FF0000"/>
+          <w:sz w:val="24"/>
+          <w:szCs w:val="24"/>
+        </w:rPr>
+        <w:t xml:space="preserve"> </w:t>
+      </w:r>
+      <w:proofErr w:type="spellStart"/>
+      <w:r>
+        <w:rPr>
+          <w:color w:val="FF0000"/>
+          <w:sz w:val="24"/>
+          <w:szCs w:val="24"/>
+        </w:rPr>
+        <w:t>add</w:t>
+      </w:r>
+      <w:proofErr w:type="spellEnd"/>
+      <w:r>
+        <w:rPr>
+          <w:color w:val="FF0000"/>
+          <w:sz w:val="24"/>
+          <w:szCs w:val="24"/>
+        </w:rPr>
+        <w:t xml:space="preserve">  </w:t>
+      </w:r>
+      <w:r>
+        <w:rPr>
+          <w:color w:val="FF0000"/>
+          <w:sz w:val="24"/>
+          <w:szCs w:val="24"/>
+        </w:rPr>
+        <w:t>.</w:t>
+      </w:r>
+      <w:bookmarkStart w:id="0" w:name="_GoBack"/>
+      <w:bookmarkEnd w:id="0"/>
+    </w:p>
+    <w:p>
+      <w:pPr>
+        <w:pStyle w:val="PargrafodaLista"/>
+        <w:jc w:val="both"/>
+        <w:rPr>
+          <w:sz w:val="24"/>
+          <w:szCs w:val="24"/>
+        </w:rPr>
+      </w:pPr>
+      <w:r>
+        <w:rPr>
+          <w:sz w:val="24"/>
+          <w:szCs w:val="24"/>
+        </w:rPr>
+        <w:lastRenderedPageBreak/>
         <w:t>Para</w:t>
       </w:r>
       <w:r>
@@ -1542,7 +1689,6 @@
           <w:sz w:val="24"/>
           <w:szCs w:val="24"/>
         </w:rPr>
-        <w:lastRenderedPageBreak/>
         <w:t>Sincronizar a pasta local com o repositório remoto</w:t>
       </w:r>
       <w:r>
@@ -3046,6 +3192,36 @@
       <w:contextualSpacing/>
     </w:pPr>
   </w:style>
+  <w:style w:type="paragraph" w:styleId="NormalWeb">
+    <w:name w:val="Normal (Web)"/>
+    <w:basedOn w:val="Normal"/>
+    <w:uiPriority w:val="99"/>
+    <w:semiHidden/>
+    <w:unhideWhenUsed/>
+    <w:rsid w:val="00E459D1"/>
+    <w:pPr>
+      <w:spacing w:before="100" w:beforeAutospacing="1" w:after="100" w:afterAutospacing="1" w:line="240" w:lineRule="auto"/>
+    </w:pPr>
+    <w:rPr>
+      <w:rFonts w:ascii="Times New Roman" w:eastAsia="Times New Roman" w:hAnsi="Times New Roman" w:cs="Times New Roman"/>
+      <w:sz w:val="24"/>
+      <w:szCs w:val="24"/>
+      <w:lang w:eastAsia="pt-BR"/>
+    </w:rPr>
+  </w:style>
+  <w:style w:type="character" w:styleId="CdigoHTML">
+    <w:name w:val="HTML Code"/>
+    <w:basedOn w:val="Fontepargpadro"/>
+    <w:uiPriority w:val="99"/>
+    <w:semiHidden/>
+    <w:unhideWhenUsed/>
+    <w:rsid w:val="00E459D1"/>
+    <w:rPr>
+      <w:rFonts w:ascii="Courier New" w:eastAsia="Times New Roman" w:hAnsi="Courier New" w:cs="Courier New"/>
+      <w:sz w:val="20"/>
+      <w:szCs w:val="20"/>
+    </w:rPr>
+  </w:style>
 </w:styles>
 </file>
 

</xml_diff>